<commit_message>
Work plan files are updated.
</commit_message>
<xml_diff>
--- a/documents/word/WorkPlan.docx
+++ b/documents/word/WorkPlan.docx
@@ -1,10 +1,10 @@
 
 <file path=word/document.xml><?xml version="1.0" encoding="utf-8"?>
-<w:document xmlns:wpc="http://schemas.microsoft.com/office/word/2010/wordprocessingCanvas" xmlns:cx="http://schemas.microsoft.com/office/drawing/2014/chartex" xmlns:mc="http://schemas.openxmlformats.org/markup-compatibility/2006" xmlns:o="urn:schemas-microsoft-com:office:office" xmlns:r="http://schemas.openxmlformats.org/officeDocument/2006/relationships" xmlns:m="http://schemas.openxmlformats.org/officeDocument/2006/math" xmlns:v="urn:schemas-microsoft-com:vml" xmlns:wp14="http://schemas.microsoft.com/office/word/2010/wordprocessingDrawing" xmlns:wp="http://schemas.openxmlformats.org/drawingml/2006/wordprocessingDrawing" xmlns:w10="urn:schemas-microsoft-com:office:word" xmlns:w="http://schemas.openxmlformats.org/wordprocessingml/2006/main" xmlns:w14="http://schemas.microsoft.com/office/word/2010/wordml" xmlns:w15="http://schemas.microsoft.com/office/word/2012/wordml" xmlns:w16se="http://schemas.microsoft.com/office/word/2015/wordml/symex" xmlns:wpg="http://schemas.microsoft.com/office/word/2010/wordprocessingGroup" xmlns:wpi="http://schemas.microsoft.com/office/word/2010/wordprocessingInk" xmlns:wne="http://schemas.microsoft.com/office/word/2006/wordml" xmlns:wps="http://schemas.microsoft.com/office/word/2010/wordprocessingShape" mc:Ignorable="w14 w15 w16se wp14">
+<w:document xmlns:wpc="http://schemas.microsoft.com/office/word/2010/wordprocessingCanvas" xmlns:cx="http://schemas.microsoft.com/office/drawing/2014/chartex" xmlns:cx1="http://schemas.microsoft.com/office/drawing/2015/9/8/chartex" xmlns:cx2="http://schemas.microsoft.com/office/drawing/2015/10/21/chartex" xmlns:cx3="http://schemas.microsoft.com/office/drawing/2016/5/9/chartex" xmlns:cx4="http://schemas.microsoft.com/office/drawing/2016/5/10/chartex" xmlns:cx5="http://schemas.microsoft.com/office/drawing/2016/5/11/chartex" xmlns:cx6="http://schemas.microsoft.com/office/drawing/2016/5/12/chartex" xmlns:cx7="http://schemas.microsoft.com/office/drawing/2016/5/13/chartex" xmlns:cx8="http://schemas.microsoft.com/office/drawing/2016/5/14/chartex" xmlns:mc="http://schemas.openxmlformats.org/markup-compatibility/2006" xmlns:aink="http://schemas.microsoft.com/office/drawing/2016/ink" xmlns:am3d="http://schemas.microsoft.com/office/drawing/2017/model3d" xmlns:o="urn:schemas-microsoft-com:office:office" xmlns:oel="http://schemas.microsoft.com/office/2019/extlst" xmlns:r="http://schemas.openxmlformats.org/officeDocument/2006/relationships" xmlns:m="http://schemas.openxmlformats.org/officeDocument/2006/math" xmlns:v="urn:schemas-microsoft-com:vml" xmlns:wp14="http://schemas.microsoft.com/office/word/2010/wordprocessingDrawing" xmlns:wp="http://schemas.openxmlformats.org/drawingml/2006/wordprocessingDrawing" xmlns:w10="urn:schemas-microsoft-com:office:word" xmlns:w="http://schemas.openxmlformats.org/wordprocessingml/2006/main" xmlns:w14="http://schemas.microsoft.com/office/word/2010/wordml" xmlns:w15="http://schemas.microsoft.com/office/word/2012/wordml" xmlns:w16cex="http://schemas.microsoft.com/office/word/2018/wordml/cex" xmlns:w16cid="http://schemas.microsoft.com/office/word/2016/wordml/cid" xmlns:w16="http://schemas.microsoft.com/office/word/2018/wordml" xmlns:w16du="http://schemas.microsoft.com/office/word/2023/wordml/word16du" xmlns:w16sdtdh="http://schemas.microsoft.com/office/word/2020/wordml/sdtdatahash" xmlns:w16se="http://schemas.microsoft.com/office/word/2015/wordml/symex" xmlns:wpg="http://schemas.microsoft.com/office/word/2010/wordprocessingGroup" xmlns:wpi="http://schemas.microsoft.com/office/word/2010/wordprocessingInk" xmlns:wne="http://schemas.microsoft.com/office/word/2006/wordml" xmlns:wps="http://schemas.microsoft.com/office/word/2010/wordprocessingShape" mc:Ignorable="w14 w15 w16se w16cid w16 w16cex w16sdtdh w16du wp14">
   <w:body>
     <w:tbl>
       <w:tblPr>
-        <w:tblStyle w:val="TableGrid"/>
+        <w:tblStyle w:val="TabloKlavuzu"/>
         <w:tblW w:w="9709" w:type="dxa"/>
         <w:tblLook w:val="04A0" w:firstRow="1" w:lastRow="0" w:firstColumn="1" w:lastColumn="0" w:noHBand="0" w:noVBand="1"/>
       </w:tblPr>
@@ -986,20 +986,28 @@
                 <w:b/>
                 <w:i/>
               </w:rPr>
-              <w:t>Literature Search</w:t>
+              <w:t xml:space="preserve">Literature </w:t>
             </w:r>
+            <w:r>
+              <w:rPr>
+                <w:rFonts w:ascii="Times New Roman" w:hAnsi="Times New Roman" w:cs="Times New Roman"/>
+                <w:b/>
+                <w:i/>
+              </w:rPr>
+              <w:t>Review</w:t>
+            </w:r>
           </w:p>
         </w:tc>
         <w:tc>
           <w:tcPr>
             <w:tcW w:w="854" w:type="dxa"/>
-            <w:shd w:val="clear" w:color="auto" w:fill="FFCC66"/>
-          </w:tcPr>
-          <w:p>
-            <w:pPr>
-              <w:jc w:val="center"/>
-              <w:rPr>
-                <w:rFonts w:ascii="Times New Roman" w:hAnsi="Times New Roman" w:cs="Times New Roman"/>
+            <w:shd w:val="clear" w:color="auto" w:fill="00CC66"/>
+          </w:tcPr>
+          <w:p>
+            <w:pPr>
+              <w:rPr>
+                <w:rFonts w:ascii="Times New Roman" w:hAnsi="Times New Roman" w:cs="Times New Roman"/>
+                <w:highlight w:val="yellow"/>
               </w:rPr>
             </w:pPr>
           </w:p>
@@ -1247,13 +1255,13 @@
         <w:tc>
           <w:tcPr>
             <w:tcW w:w="854" w:type="dxa"/>
-            <w:shd w:val="clear" w:color="auto" w:fill="FF7C80"/>
-          </w:tcPr>
-          <w:p>
-            <w:pPr>
-              <w:jc w:val="center"/>
-              <w:rPr>
-                <w:rFonts w:ascii="Times New Roman" w:hAnsi="Times New Roman" w:cs="Times New Roman"/>
+            <w:shd w:val="clear" w:color="auto" w:fill="FFCC66"/>
+          </w:tcPr>
+          <w:p>
+            <w:pPr>
+              <w:rPr>
+                <w:rFonts w:ascii="Times New Roman" w:hAnsi="Times New Roman" w:cs="Times New Roman"/>
+                <w:highlight w:val="yellow"/>
               </w:rPr>
             </w:pPr>
           </w:p>
@@ -2498,8 +2506,6 @@
           <w:rFonts w:ascii="Times New Roman" w:hAnsi="Times New Roman" w:cs="Times New Roman"/>
         </w:rPr>
       </w:pPr>
-      <w:bookmarkStart w:id="0" w:name="_GoBack"/>
-      <w:bookmarkEnd w:id="0"/>
     </w:p>
     <w:sectPr>
       <w:pgSz w:w="12240" w:h="15840"/>
@@ -2511,8 +2517,58 @@
 </w:document>
 </file>
 
+<file path=word/endnotes.xml><?xml version="1.0" encoding="utf-8"?>
+<w:endnotes xmlns:wpc="http://schemas.microsoft.com/office/word/2010/wordprocessingCanvas" xmlns:cx="http://schemas.microsoft.com/office/drawing/2014/chartex" xmlns:cx1="http://schemas.microsoft.com/office/drawing/2015/9/8/chartex" xmlns:cx2="http://schemas.microsoft.com/office/drawing/2015/10/21/chartex" xmlns:cx3="http://schemas.microsoft.com/office/drawing/2016/5/9/chartex" xmlns:cx4="http://schemas.microsoft.com/office/drawing/2016/5/10/chartex" xmlns:cx5="http://schemas.microsoft.com/office/drawing/2016/5/11/chartex" xmlns:cx6="http://schemas.microsoft.com/office/drawing/2016/5/12/chartex" xmlns:cx7="http://schemas.microsoft.com/office/drawing/2016/5/13/chartex" xmlns:cx8="http://schemas.microsoft.com/office/drawing/2016/5/14/chartex" xmlns:mc="http://schemas.openxmlformats.org/markup-compatibility/2006" xmlns:aink="http://schemas.microsoft.com/office/drawing/2016/ink" xmlns:am3d="http://schemas.microsoft.com/office/drawing/2017/model3d" xmlns:o="urn:schemas-microsoft-com:office:office" xmlns:oel="http://schemas.microsoft.com/office/2019/extlst" xmlns:r="http://schemas.openxmlformats.org/officeDocument/2006/relationships" xmlns:m="http://schemas.openxmlformats.org/officeDocument/2006/math" xmlns:v="urn:schemas-microsoft-com:vml" xmlns:wp14="http://schemas.microsoft.com/office/word/2010/wordprocessingDrawing" xmlns:wp="http://schemas.openxmlformats.org/drawingml/2006/wordprocessingDrawing" xmlns:w10="urn:schemas-microsoft-com:office:word" xmlns:w="http://schemas.openxmlformats.org/wordprocessingml/2006/main" xmlns:w14="http://schemas.microsoft.com/office/word/2010/wordml" xmlns:w15="http://schemas.microsoft.com/office/word/2012/wordml" xmlns:w16cex="http://schemas.microsoft.com/office/word/2018/wordml/cex" xmlns:w16cid="http://schemas.microsoft.com/office/word/2016/wordml/cid" xmlns:w16="http://schemas.microsoft.com/office/word/2018/wordml" xmlns:w16du="http://schemas.microsoft.com/office/word/2023/wordml/word16du" xmlns:w16sdtdh="http://schemas.microsoft.com/office/word/2020/wordml/sdtdatahash" xmlns:w16se="http://schemas.microsoft.com/office/word/2015/wordml/symex" xmlns:wpg="http://schemas.microsoft.com/office/word/2010/wordprocessingGroup" xmlns:wpi="http://schemas.microsoft.com/office/word/2010/wordprocessingInk" xmlns:wne="http://schemas.microsoft.com/office/word/2006/wordml" xmlns:wps="http://schemas.microsoft.com/office/word/2010/wordprocessingShape" mc:Ignorable="w14 w15 w16se w16cid w16 w16cex w16sdtdh w16du wp14">
+  <w:endnote w:type="separator" w:id="-1">
+    <w:p>
+      <w:pPr>
+        <w:spacing w:after="0" w:line="240" w:lineRule="auto"/>
+      </w:pPr>
+      <w:r>
+        <w:separator/>
+      </w:r>
+    </w:p>
+  </w:endnote>
+  <w:endnote w:type="continuationSeparator" w:id="0">
+    <w:p>
+      <w:pPr>
+        <w:spacing w:after="0" w:line="240" w:lineRule="auto"/>
+      </w:pPr>
+      <w:r>
+        <w:continuationSeparator/>
+      </w:r>
+    </w:p>
+  </w:endnote>
+</w:endnotes>
+</file>
+
+<file path=word/footnotes.xml><?xml version="1.0" encoding="utf-8"?>
+<w:footnotes xmlns:wpc="http://schemas.microsoft.com/office/word/2010/wordprocessingCanvas" xmlns:cx="http://schemas.microsoft.com/office/drawing/2014/chartex" xmlns:cx1="http://schemas.microsoft.com/office/drawing/2015/9/8/chartex" xmlns:cx2="http://schemas.microsoft.com/office/drawing/2015/10/21/chartex" xmlns:cx3="http://schemas.microsoft.com/office/drawing/2016/5/9/chartex" xmlns:cx4="http://schemas.microsoft.com/office/drawing/2016/5/10/chartex" xmlns:cx5="http://schemas.microsoft.com/office/drawing/2016/5/11/chartex" xmlns:cx6="http://schemas.microsoft.com/office/drawing/2016/5/12/chartex" xmlns:cx7="http://schemas.microsoft.com/office/drawing/2016/5/13/chartex" xmlns:cx8="http://schemas.microsoft.com/office/drawing/2016/5/14/chartex" xmlns:mc="http://schemas.openxmlformats.org/markup-compatibility/2006" xmlns:aink="http://schemas.microsoft.com/office/drawing/2016/ink" xmlns:am3d="http://schemas.microsoft.com/office/drawing/2017/model3d" xmlns:o="urn:schemas-microsoft-com:office:office" xmlns:oel="http://schemas.microsoft.com/office/2019/extlst" xmlns:r="http://schemas.openxmlformats.org/officeDocument/2006/relationships" xmlns:m="http://schemas.openxmlformats.org/officeDocument/2006/math" xmlns:v="urn:schemas-microsoft-com:vml" xmlns:wp14="http://schemas.microsoft.com/office/word/2010/wordprocessingDrawing" xmlns:wp="http://schemas.openxmlformats.org/drawingml/2006/wordprocessingDrawing" xmlns:w10="urn:schemas-microsoft-com:office:word" xmlns:w="http://schemas.openxmlformats.org/wordprocessingml/2006/main" xmlns:w14="http://schemas.microsoft.com/office/word/2010/wordml" xmlns:w15="http://schemas.microsoft.com/office/word/2012/wordml" xmlns:w16cex="http://schemas.microsoft.com/office/word/2018/wordml/cex" xmlns:w16cid="http://schemas.microsoft.com/office/word/2016/wordml/cid" xmlns:w16="http://schemas.microsoft.com/office/word/2018/wordml" xmlns:w16du="http://schemas.microsoft.com/office/word/2023/wordml/word16du" xmlns:w16sdtdh="http://schemas.microsoft.com/office/word/2020/wordml/sdtdatahash" xmlns:w16se="http://schemas.microsoft.com/office/word/2015/wordml/symex" xmlns:wpg="http://schemas.microsoft.com/office/word/2010/wordprocessingGroup" xmlns:wpi="http://schemas.microsoft.com/office/word/2010/wordprocessingInk" xmlns:wne="http://schemas.microsoft.com/office/word/2006/wordml" xmlns:wps="http://schemas.microsoft.com/office/word/2010/wordprocessingShape" mc:Ignorable="w14 w15 w16se w16cid w16 w16cex w16sdtdh w16du wp14">
+  <w:footnote w:type="separator" w:id="-1">
+    <w:p>
+      <w:pPr>
+        <w:spacing w:after="0" w:line="240" w:lineRule="auto"/>
+      </w:pPr>
+      <w:r>
+        <w:separator/>
+      </w:r>
+    </w:p>
+  </w:footnote>
+  <w:footnote w:type="continuationSeparator" w:id="0">
+    <w:p>
+      <w:pPr>
+        <w:spacing w:after="0" w:line="240" w:lineRule="auto"/>
+      </w:pPr>
+      <w:r>
+        <w:continuationSeparator/>
+      </w:r>
+    </w:p>
+  </w:footnote>
+</w:footnotes>
+</file>
+
 <file path=word/styles.xml><?xml version="1.0" encoding="utf-8"?>
-<w:styles xmlns:mc="http://schemas.openxmlformats.org/markup-compatibility/2006" xmlns:r="http://schemas.openxmlformats.org/officeDocument/2006/relationships" xmlns:w="http://schemas.openxmlformats.org/wordprocessingml/2006/main" xmlns:w14="http://schemas.microsoft.com/office/word/2010/wordml" xmlns:w15="http://schemas.microsoft.com/office/word/2012/wordml" xmlns:w16se="http://schemas.microsoft.com/office/word/2015/wordml/symex" mc:Ignorable="w14 w15 w16se">
+<w:styles xmlns:mc="http://schemas.openxmlformats.org/markup-compatibility/2006" xmlns:r="http://schemas.openxmlformats.org/officeDocument/2006/relationships" xmlns:w="http://schemas.openxmlformats.org/wordprocessingml/2006/main" xmlns:w14="http://schemas.microsoft.com/office/word/2010/wordml" xmlns:w15="http://schemas.microsoft.com/office/word/2012/wordml" xmlns:w16cex="http://schemas.microsoft.com/office/word/2018/wordml/cex" xmlns:w16cid="http://schemas.microsoft.com/office/word/2016/wordml/cid" xmlns:w16="http://schemas.microsoft.com/office/word/2018/wordml" xmlns:w16du="http://schemas.microsoft.com/office/word/2023/wordml/word16du" xmlns:w16sdtdh="http://schemas.microsoft.com/office/word/2020/wordml/sdtdatahash" xmlns:w16se="http://schemas.microsoft.com/office/word/2015/wordml/symex" mc:Ignorable="w14 w15 w16se w16cid w16 w16cex w16sdtdh w16du">
   <w:docDefaults>
     <w:rPrDefault>
       <w:rPr>
@@ -2528,7 +2584,7 @@
       </w:pPr>
     </w:pPrDefault>
   </w:docDefaults>
-  <w:latentStyles w:defLockedState="0" w:defUIPriority="99" w:defSemiHidden="0" w:defUnhideWhenUsed="0" w:defQFormat="0" w:count="371">
+  <w:latentStyles w:defLockedState="0" w:defUIPriority="99" w:defSemiHidden="0" w:defUnhideWhenUsed="0" w:defQFormat="0" w:count="376">
     <w:lsdException w:name="Normal" w:uiPriority="0" w:qFormat="1"/>
     <w:lsdException w:name="heading 1" w:uiPriority="9" w:qFormat="1"/>
     <w:lsdException w:name="heading 2" w:semiHidden="1" w:uiPriority="9" w:unhideWhenUsed="1" w:qFormat="1"/>
@@ -2900,18 +2956,23 @@
     <w:lsdException w:name="List Table 5 Dark Accent 6" w:uiPriority="50"/>
     <w:lsdException w:name="List Table 6 Colorful Accent 6" w:uiPriority="51"/>
     <w:lsdException w:name="List Table 7 Colorful Accent 6" w:uiPriority="52"/>
+    <w:lsdException w:name="Mention" w:semiHidden="1" w:unhideWhenUsed="1"/>
+    <w:lsdException w:name="Smart Hyperlink" w:semiHidden="1" w:unhideWhenUsed="1"/>
+    <w:lsdException w:name="Hashtag" w:semiHidden="1" w:unhideWhenUsed="1"/>
+    <w:lsdException w:name="Unresolved Mention" w:semiHidden="1" w:unhideWhenUsed="1"/>
+    <w:lsdException w:name="Smart Link" w:semiHidden="1" w:unhideWhenUsed="1"/>
   </w:latentStyles>
   <w:style w:type="paragraph" w:default="1" w:styleId="Normal">
     <w:name w:val="Normal"/>
     <w:qFormat/>
   </w:style>
-  <w:style w:type="character" w:default="1" w:styleId="DefaultParagraphFont">
+  <w:style w:type="character" w:default="1" w:styleId="VarsaylanParagrafYazTipi">
     <w:name w:val="Default Paragraph Font"/>
     <w:uiPriority w:val="1"/>
     <w:semiHidden/>
     <w:unhideWhenUsed/>
   </w:style>
-  <w:style w:type="table" w:default="1" w:styleId="TableNormal">
+  <w:style w:type="table" w:default="1" w:styleId="NormalTablo">
     <w:name w:val="Normal Table"/>
     <w:uiPriority w:val="99"/>
     <w:semiHidden/>
@@ -2926,15 +2987,15 @@
       </w:tblCellMar>
     </w:tblPr>
   </w:style>
-  <w:style w:type="numbering" w:default="1" w:styleId="NoList">
+  <w:style w:type="numbering" w:default="1" w:styleId="ListeYok">
     <w:name w:val="No List"/>
     <w:uiPriority w:val="99"/>
     <w:semiHidden/>
     <w:unhideWhenUsed/>
   </w:style>
-  <w:style w:type="table" w:styleId="TableGrid">
+  <w:style w:type="table" w:styleId="TabloKlavuzu">
     <w:name w:val="Table Grid"/>
-    <w:basedOn w:val="TableNormal"/>
+    <w:basedOn w:val="NormalTablo"/>
     <w:uiPriority w:val="39"/>
     <w:rsid w:val="00CC31B5"/>
     <w:pPr>
@@ -3213,4 +3274,16 @@
     </a:ext>
   </a:extLst>
 </a:theme>
+</file>
+
+<file path=customXml/item1.xml><?xml version="1.0" encoding="utf-8"?>
+<b:Sources xmlns:b="http://schemas.openxmlformats.org/officeDocument/2006/bibliography" xmlns="http://schemas.openxmlformats.org/officeDocument/2006/bibliography" SelectedStyle="\APASixthEditionOfficeOnline.xsl" StyleName="APA" Version="6"/>
+</file>
+
+<file path=customXml/itemProps1.xml><?xml version="1.0" encoding="utf-8"?>
+<ds:datastoreItem xmlns:ds="http://schemas.openxmlformats.org/officeDocument/2006/customXml" ds:itemID="{9E2EFACE-476F-4129-8D08-2BDFFA186AA4}">
+  <ds:schemaRefs>
+    <ds:schemaRef ds:uri="http://schemas.openxmlformats.org/officeDocument/2006/bibliography"/>
+  </ds:schemaRefs>
+</ds:datastoreItem>
 </file>
</xml_diff>

<commit_message>
Work Plan Documents Updated
</commit_message>
<xml_diff>
--- a/documents/word/WorkPlan.docx
+++ b/documents/word/WorkPlan.docx
@@ -1,6 +1,6 @@
 
 <file path=word/document.xml><?xml version="1.0" encoding="utf-8"?>
-<w:document xmlns:wpc="http://schemas.microsoft.com/office/word/2010/wordprocessingCanvas" xmlns:cx="http://schemas.microsoft.com/office/drawing/2014/chartex" xmlns:cx1="http://schemas.microsoft.com/office/drawing/2015/9/8/chartex" xmlns:cx2="http://schemas.microsoft.com/office/drawing/2015/10/21/chartex" xmlns:cx3="http://schemas.microsoft.com/office/drawing/2016/5/9/chartex" xmlns:cx4="http://schemas.microsoft.com/office/drawing/2016/5/10/chartex" xmlns:cx5="http://schemas.microsoft.com/office/drawing/2016/5/11/chartex" xmlns:cx6="http://schemas.microsoft.com/office/drawing/2016/5/12/chartex" xmlns:cx7="http://schemas.microsoft.com/office/drawing/2016/5/13/chartex" xmlns:cx8="http://schemas.microsoft.com/office/drawing/2016/5/14/chartex" xmlns:mc="http://schemas.openxmlformats.org/markup-compatibility/2006" xmlns:aink="http://schemas.microsoft.com/office/drawing/2016/ink" xmlns:am3d="http://schemas.microsoft.com/office/drawing/2017/model3d" xmlns:o="urn:schemas-microsoft-com:office:office" xmlns:oel="http://schemas.microsoft.com/office/2019/extlst" xmlns:r="http://schemas.openxmlformats.org/officeDocument/2006/relationships" xmlns:m="http://schemas.openxmlformats.org/officeDocument/2006/math" xmlns:v="urn:schemas-microsoft-com:vml" xmlns:wp14="http://schemas.microsoft.com/office/word/2010/wordprocessingDrawing" xmlns:wp="http://schemas.openxmlformats.org/drawingml/2006/wordprocessingDrawing" xmlns:w10="urn:schemas-microsoft-com:office:word" xmlns:w="http://schemas.openxmlformats.org/wordprocessingml/2006/main" xmlns:w14="http://schemas.microsoft.com/office/word/2010/wordml" xmlns:w15="http://schemas.microsoft.com/office/word/2012/wordml" xmlns:w16cex="http://schemas.microsoft.com/office/word/2018/wordml/cex" xmlns:w16cid="http://schemas.microsoft.com/office/word/2016/wordml/cid" xmlns:w16="http://schemas.microsoft.com/office/word/2018/wordml" xmlns:w16du="http://schemas.microsoft.com/office/word/2023/wordml/word16du" xmlns:w16sdtdh="http://schemas.microsoft.com/office/word/2020/wordml/sdtdatahash" xmlns:w16se="http://schemas.microsoft.com/office/word/2015/wordml/symex" xmlns:wpg="http://schemas.microsoft.com/office/word/2010/wordprocessingGroup" xmlns:wpi="http://schemas.microsoft.com/office/word/2010/wordprocessingInk" xmlns:wne="http://schemas.microsoft.com/office/word/2006/wordml" xmlns:wps="http://schemas.microsoft.com/office/word/2010/wordprocessingShape" mc:Ignorable="w14 w15 w16se w16cid w16 w16cex w16sdtdh w16du wp14">
+<w:document xmlns:wpc="http://schemas.microsoft.com/office/word/2010/wordprocessingCanvas" xmlns:cx="http://schemas.microsoft.com/office/drawing/2014/chartex" xmlns:cx1="http://schemas.microsoft.com/office/drawing/2015/9/8/chartex" xmlns:cx2="http://schemas.microsoft.com/office/drawing/2015/10/21/chartex" xmlns:cx3="http://schemas.microsoft.com/office/drawing/2016/5/9/chartex" xmlns:cx4="http://schemas.microsoft.com/office/drawing/2016/5/10/chartex" xmlns:cx5="http://schemas.microsoft.com/office/drawing/2016/5/11/chartex" xmlns:cx6="http://schemas.microsoft.com/office/drawing/2016/5/12/chartex" xmlns:cx7="http://schemas.microsoft.com/office/drawing/2016/5/13/chartex" xmlns:cx8="http://schemas.microsoft.com/office/drawing/2016/5/14/chartex" xmlns:mc="http://schemas.openxmlformats.org/markup-compatibility/2006" xmlns:aink="http://schemas.microsoft.com/office/drawing/2016/ink" xmlns:am3d="http://schemas.microsoft.com/office/drawing/2017/model3d" xmlns:o="urn:schemas-microsoft-com:office:office" xmlns:r="http://schemas.openxmlformats.org/officeDocument/2006/relationships" xmlns:m="http://schemas.openxmlformats.org/officeDocument/2006/math" xmlns:v="urn:schemas-microsoft-com:vml" xmlns:wp14="http://schemas.microsoft.com/office/word/2010/wordprocessingDrawing" xmlns:wp="http://schemas.openxmlformats.org/drawingml/2006/wordprocessingDrawing" xmlns:w10="urn:schemas-microsoft-com:office:word" xmlns:w="http://schemas.openxmlformats.org/wordprocessingml/2006/main" xmlns:w14="http://schemas.microsoft.com/office/word/2010/wordml" xmlns:w15="http://schemas.microsoft.com/office/word/2012/wordml" xmlns:w16cex="http://schemas.microsoft.com/office/word/2018/wordml/cex" xmlns:w16cid="http://schemas.microsoft.com/office/word/2016/wordml/cid" xmlns:w16="http://schemas.microsoft.com/office/word/2018/wordml" xmlns:w16sdtdh="http://schemas.microsoft.com/office/word/2020/wordml/sdtdatahash" xmlns:w16se="http://schemas.microsoft.com/office/word/2015/wordml/symex" xmlns:wpg="http://schemas.microsoft.com/office/word/2010/wordprocessingGroup" xmlns:wpi="http://schemas.microsoft.com/office/word/2010/wordprocessingInk" xmlns:wne="http://schemas.microsoft.com/office/word/2006/wordml" xmlns:wps="http://schemas.microsoft.com/office/word/2010/wordprocessingShape" mc:Ignorable="w14 w15 w16se w16cid w16 w16cex w16sdtdh wp14">
   <w:body>
     <w:tbl>
       <w:tblPr>
@@ -1255,7 +1255,7 @@
         <w:tc>
           <w:tcPr>
             <w:tcW w:w="854" w:type="dxa"/>
-            <w:shd w:val="clear" w:color="auto" w:fill="FFCC66"/>
+            <w:shd w:val="clear" w:color="auto" w:fill="00CC66"/>
           </w:tcPr>
           <w:p>
             <w:pPr>
@@ -1511,7 +1511,7 @@
         <w:tc>
           <w:tcPr>
             <w:tcW w:w="854" w:type="dxa"/>
-            <w:shd w:val="clear" w:color="auto" w:fill="FF7C80"/>
+            <w:shd w:val="clear" w:color="auto" w:fill="FFCC66"/>
           </w:tcPr>
           <w:p>
             <w:pPr>
@@ -2518,7 +2518,7 @@
 </file>
 
 <file path=word/endnotes.xml><?xml version="1.0" encoding="utf-8"?>
-<w:endnotes xmlns:wpc="http://schemas.microsoft.com/office/word/2010/wordprocessingCanvas" xmlns:cx="http://schemas.microsoft.com/office/drawing/2014/chartex" xmlns:cx1="http://schemas.microsoft.com/office/drawing/2015/9/8/chartex" xmlns:cx2="http://schemas.microsoft.com/office/drawing/2015/10/21/chartex" xmlns:cx3="http://schemas.microsoft.com/office/drawing/2016/5/9/chartex" xmlns:cx4="http://schemas.microsoft.com/office/drawing/2016/5/10/chartex" xmlns:cx5="http://schemas.microsoft.com/office/drawing/2016/5/11/chartex" xmlns:cx6="http://schemas.microsoft.com/office/drawing/2016/5/12/chartex" xmlns:cx7="http://schemas.microsoft.com/office/drawing/2016/5/13/chartex" xmlns:cx8="http://schemas.microsoft.com/office/drawing/2016/5/14/chartex" xmlns:mc="http://schemas.openxmlformats.org/markup-compatibility/2006" xmlns:aink="http://schemas.microsoft.com/office/drawing/2016/ink" xmlns:am3d="http://schemas.microsoft.com/office/drawing/2017/model3d" xmlns:o="urn:schemas-microsoft-com:office:office" xmlns:oel="http://schemas.microsoft.com/office/2019/extlst" xmlns:r="http://schemas.openxmlformats.org/officeDocument/2006/relationships" xmlns:m="http://schemas.openxmlformats.org/officeDocument/2006/math" xmlns:v="urn:schemas-microsoft-com:vml" xmlns:wp14="http://schemas.microsoft.com/office/word/2010/wordprocessingDrawing" xmlns:wp="http://schemas.openxmlformats.org/drawingml/2006/wordprocessingDrawing" xmlns:w10="urn:schemas-microsoft-com:office:word" xmlns:w="http://schemas.openxmlformats.org/wordprocessingml/2006/main" xmlns:w14="http://schemas.microsoft.com/office/word/2010/wordml" xmlns:w15="http://schemas.microsoft.com/office/word/2012/wordml" xmlns:w16cex="http://schemas.microsoft.com/office/word/2018/wordml/cex" xmlns:w16cid="http://schemas.microsoft.com/office/word/2016/wordml/cid" xmlns:w16="http://schemas.microsoft.com/office/word/2018/wordml" xmlns:w16du="http://schemas.microsoft.com/office/word/2023/wordml/word16du" xmlns:w16sdtdh="http://schemas.microsoft.com/office/word/2020/wordml/sdtdatahash" xmlns:w16se="http://schemas.microsoft.com/office/word/2015/wordml/symex" xmlns:wpg="http://schemas.microsoft.com/office/word/2010/wordprocessingGroup" xmlns:wpi="http://schemas.microsoft.com/office/word/2010/wordprocessingInk" xmlns:wne="http://schemas.microsoft.com/office/word/2006/wordml" xmlns:wps="http://schemas.microsoft.com/office/word/2010/wordprocessingShape" mc:Ignorable="w14 w15 w16se w16cid w16 w16cex w16sdtdh w16du wp14">
+<w:endnotes xmlns:wpc="http://schemas.microsoft.com/office/word/2010/wordprocessingCanvas" xmlns:cx="http://schemas.microsoft.com/office/drawing/2014/chartex" xmlns:cx1="http://schemas.microsoft.com/office/drawing/2015/9/8/chartex" xmlns:cx2="http://schemas.microsoft.com/office/drawing/2015/10/21/chartex" xmlns:cx3="http://schemas.microsoft.com/office/drawing/2016/5/9/chartex" xmlns:cx4="http://schemas.microsoft.com/office/drawing/2016/5/10/chartex" xmlns:cx5="http://schemas.microsoft.com/office/drawing/2016/5/11/chartex" xmlns:cx6="http://schemas.microsoft.com/office/drawing/2016/5/12/chartex" xmlns:cx7="http://schemas.microsoft.com/office/drawing/2016/5/13/chartex" xmlns:cx8="http://schemas.microsoft.com/office/drawing/2016/5/14/chartex" xmlns:mc="http://schemas.openxmlformats.org/markup-compatibility/2006" xmlns:aink="http://schemas.microsoft.com/office/drawing/2016/ink" xmlns:am3d="http://schemas.microsoft.com/office/drawing/2017/model3d" xmlns:o="urn:schemas-microsoft-com:office:office" xmlns:r="http://schemas.openxmlformats.org/officeDocument/2006/relationships" xmlns:m="http://schemas.openxmlformats.org/officeDocument/2006/math" xmlns:v="urn:schemas-microsoft-com:vml" xmlns:wp14="http://schemas.microsoft.com/office/word/2010/wordprocessingDrawing" xmlns:wp="http://schemas.openxmlformats.org/drawingml/2006/wordprocessingDrawing" xmlns:w10="urn:schemas-microsoft-com:office:word" xmlns:w="http://schemas.openxmlformats.org/wordprocessingml/2006/main" xmlns:w14="http://schemas.microsoft.com/office/word/2010/wordml" xmlns:w15="http://schemas.microsoft.com/office/word/2012/wordml" xmlns:w16cex="http://schemas.microsoft.com/office/word/2018/wordml/cex" xmlns:w16cid="http://schemas.microsoft.com/office/word/2016/wordml/cid" xmlns:w16="http://schemas.microsoft.com/office/word/2018/wordml" xmlns:w16sdtdh="http://schemas.microsoft.com/office/word/2020/wordml/sdtdatahash" xmlns:w16se="http://schemas.microsoft.com/office/word/2015/wordml/symex" xmlns:wpg="http://schemas.microsoft.com/office/word/2010/wordprocessingGroup" xmlns:wpi="http://schemas.microsoft.com/office/word/2010/wordprocessingInk" xmlns:wne="http://schemas.microsoft.com/office/word/2006/wordml" xmlns:wps="http://schemas.microsoft.com/office/word/2010/wordprocessingShape" mc:Ignorable="w14 w15 w16se w16cid w16 w16cex w16sdtdh wp14">
   <w:endnote w:type="separator" w:id="-1">
     <w:p>
       <w:pPr>
@@ -2543,7 +2543,7 @@
 </file>
 
 <file path=word/footnotes.xml><?xml version="1.0" encoding="utf-8"?>
-<w:footnotes xmlns:wpc="http://schemas.microsoft.com/office/word/2010/wordprocessingCanvas" xmlns:cx="http://schemas.microsoft.com/office/drawing/2014/chartex" xmlns:cx1="http://schemas.microsoft.com/office/drawing/2015/9/8/chartex" xmlns:cx2="http://schemas.microsoft.com/office/drawing/2015/10/21/chartex" xmlns:cx3="http://schemas.microsoft.com/office/drawing/2016/5/9/chartex" xmlns:cx4="http://schemas.microsoft.com/office/drawing/2016/5/10/chartex" xmlns:cx5="http://schemas.microsoft.com/office/drawing/2016/5/11/chartex" xmlns:cx6="http://schemas.microsoft.com/office/drawing/2016/5/12/chartex" xmlns:cx7="http://schemas.microsoft.com/office/drawing/2016/5/13/chartex" xmlns:cx8="http://schemas.microsoft.com/office/drawing/2016/5/14/chartex" xmlns:mc="http://schemas.openxmlformats.org/markup-compatibility/2006" xmlns:aink="http://schemas.microsoft.com/office/drawing/2016/ink" xmlns:am3d="http://schemas.microsoft.com/office/drawing/2017/model3d" xmlns:o="urn:schemas-microsoft-com:office:office" xmlns:oel="http://schemas.microsoft.com/office/2019/extlst" xmlns:r="http://schemas.openxmlformats.org/officeDocument/2006/relationships" xmlns:m="http://schemas.openxmlformats.org/officeDocument/2006/math" xmlns:v="urn:schemas-microsoft-com:vml" xmlns:wp14="http://schemas.microsoft.com/office/word/2010/wordprocessingDrawing" xmlns:wp="http://schemas.openxmlformats.org/drawingml/2006/wordprocessingDrawing" xmlns:w10="urn:schemas-microsoft-com:office:word" xmlns:w="http://schemas.openxmlformats.org/wordprocessingml/2006/main" xmlns:w14="http://schemas.microsoft.com/office/word/2010/wordml" xmlns:w15="http://schemas.microsoft.com/office/word/2012/wordml" xmlns:w16cex="http://schemas.microsoft.com/office/word/2018/wordml/cex" xmlns:w16cid="http://schemas.microsoft.com/office/word/2016/wordml/cid" xmlns:w16="http://schemas.microsoft.com/office/word/2018/wordml" xmlns:w16du="http://schemas.microsoft.com/office/word/2023/wordml/word16du" xmlns:w16sdtdh="http://schemas.microsoft.com/office/word/2020/wordml/sdtdatahash" xmlns:w16se="http://schemas.microsoft.com/office/word/2015/wordml/symex" xmlns:wpg="http://schemas.microsoft.com/office/word/2010/wordprocessingGroup" xmlns:wpi="http://schemas.microsoft.com/office/word/2010/wordprocessingInk" xmlns:wne="http://schemas.microsoft.com/office/word/2006/wordml" xmlns:wps="http://schemas.microsoft.com/office/word/2010/wordprocessingShape" mc:Ignorable="w14 w15 w16se w16cid w16 w16cex w16sdtdh w16du wp14">
+<w:footnotes xmlns:wpc="http://schemas.microsoft.com/office/word/2010/wordprocessingCanvas" xmlns:cx="http://schemas.microsoft.com/office/drawing/2014/chartex" xmlns:cx1="http://schemas.microsoft.com/office/drawing/2015/9/8/chartex" xmlns:cx2="http://schemas.microsoft.com/office/drawing/2015/10/21/chartex" xmlns:cx3="http://schemas.microsoft.com/office/drawing/2016/5/9/chartex" xmlns:cx4="http://schemas.microsoft.com/office/drawing/2016/5/10/chartex" xmlns:cx5="http://schemas.microsoft.com/office/drawing/2016/5/11/chartex" xmlns:cx6="http://schemas.microsoft.com/office/drawing/2016/5/12/chartex" xmlns:cx7="http://schemas.microsoft.com/office/drawing/2016/5/13/chartex" xmlns:cx8="http://schemas.microsoft.com/office/drawing/2016/5/14/chartex" xmlns:mc="http://schemas.openxmlformats.org/markup-compatibility/2006" xmlns:aink="http://schemas.microsoft.com/office/drawing/2016/ink" xmlns:am3d="http://schemas.microsoft.com/office/drawing/2017/model3d" xmlns:o="urn:schemas-microsoft-com:office:office" xmlns:r="http://schemas.openxmlformats.org/officeDocument/2006/relationships" xmlns:m="http://schemas.openxmlformats.org/officeDocument/2006/math" xmlns:v="urn:schemas-microsoft-com:vml" xmlns:wp14="http://schemas.microsoft.com/office/word/2010/wordprocessingDrawing" xmlns:wp="http://schemas.openxmlformats.org/drawingml/2006/wordprocessingDrawing" xmlns:w10="urn:schemas-microsoft-com:office:word" xmlns:w="http://schemas.openxmlformats.org/wordprocessingml/2006/main" xmlns:w14="http://schemas.microsoft.com/office/word/2010/wordml" xmlns:w15="http://schemas.microsoft.com/office/word/2012/wordml" xmlns:w16cex="http://schemas.microsoft.com/office/word/2018/wordml/cex" xmlns:w16cid="http://schemas.microsoft.com/office/word/2016/wordml/cid" xmlns:w16="http://schemas.microsoft.com/office/word/2018/wordml" xmlns:w16sdtdh="http://schemas.microsoft.com/office/word/2020/wordml/sdtdatahash" xmlns:w16se="http://schemas.microsoft.com/office/word/2015/wordml/symex" xmlns:wpg="http://schemas.microsoft.com/office/word/2010/wordprocessingGroup" xmlns:wpi="http://schemas.microsoft.com/office/word/2010/wordprocessingInk" xmlns:wne="http://schemas.microsoft.com/office/word/2006/wordml" xmlns:wps="http://schemas.microsoft.com/office/word/2010/wordprocessingShape" mc:Ignorable="w14 w15 w16se w16cid w16 w16cex w16sdtdh wp14">
   <w:footnote w:type="separator" w:id="-1">
     <w:p>
       <w:pPr>
@@ -2568,7 +2568,7 @@
 </file>
 
 <file path=word/styles.xml><?xml version="1.0" encoding="utf-8"?>
-<w:styles xmlns:mc="http://schemas.openxmlformats.org/markup-compatibility/2006" xmlns:r="http://schemas.openxmlformats.org/officeDocument/2006/relationships" xmlns:w="http://schemas.openxmlformats.org/wordprocessingml/2006/main" xmlns:w14="http://schemas.microsoft.com/office/word/2010/wordml" xmlns:w15="http://schemas.microsoft.com/office/word/2012/wordml" xmlns:w16cex="http://schemas.microsoft.com/office/word/2018/wordml/cex" xmlns:w16cid="http://schemas.microsoft.com/office/word/2016/wordml/cid" xmlns:w16="http://schemas.microsoft.com/office/word/2018/wordml" xmlns:w16du="http://schemas.microsoft.com/office/word/2023/wordml/word16du" xmlns:w16sdtdh="http://schemas.microsoft.com/office/word/2020/wordml/sdtdatahash" xmlns:w16se="http://schemas.microsoft.com/office/word/2015/wordml/symex" mc:Ignorable="w14 w15 w16se w16cid w16 w16cex w16sdtdh w16du">
+<w:styles xmlns:mc="http://schemas.openxmlformats.org/markup-compatibility/2006" xmlns:r="http://schemas.openxmlformats.org/officeDocument/2006/relationships" xmlns:w="http://schemas.openxmlformats.org/wordprocessingml/2006/main" xmlns:w14="http://schemas.microsoft.com/office/word/2010/wordml" xmlns:w15="http://schemas.microsoft.com/office/word/2012/wordml" xmlns:w16cex="http://schemas.microsoft.com/office/word/2018/wordml/cex" xmlns:w16cid="http://schemas.microsoft.com/office/word/2016/wordml/cid" xmlns:w16="http://schemas.microsoft.com/office/word/2018/wordml" xmlns:w16sdtdh="http://schemas.microsoft.com/office/word/2020/wordml/sdtdatahash" xmlns:w16se="http://schemas.microsoft.com/office/word/2015/wordml/symex" mc:Ignorable="w14 w15 w16se w16cid w16 w16cex w16sdtdh">
   <w:docDefaults>
     <w:rPrDefault>
       <w:rPr>

</xml_diff>